<commit_message>
added seaborn to graphs and added before and after pics of lake Mead
</commit_message>
<xml_diff>
--- a/JEFF_Work/project_questions.docx
+++ b/JEFF_Work/project_questions.docx
@@ -30,27 +30,135 @@
     </w:p>
     <w:p>
       <w:pPr>
-        <w:rPr>
-          <w:rFonts w:ascii="Geneva" w:hAnsi="Geneva"/>
-        </w:rPr>
-      </w:pPr>
-      <w:r>
-        <w:rPr>
-          <w:rFonts w:ascii="Geneva" w:hAnsi="Geneva"/>
-        </w:rPr>
-        <w:t>I set out to try and find data that supported my theory that, by being the major source of fresh water for many different major cities, the Colorado river will someday start</w:t>
-      </w:r>
-      <w:r>
-        <w:rPr>
-          <w:rFonts w:ascii="Geneva" w:hAnsi="Geneva"/>
-        </w:rPr>
-        <w:t xml:space="preserve"> dry </w:t>
-      </w:r>
-      <w:r>
-        <w:rPr>
-          <w:rFonts w:ascii="Geneva" w:hAnsi="Geneva"/>
-        </w:rPr>
-        <w:t>up. I started to try and narrow down my search to find some actual datasets that I could work with that might convey that an increase in water usage was threatening the Colorado river, which led me to start looking at lakes and reservoirs. After looking into several major SW cities and where they get their water, I discovered that both Phoenix and Las Vegas draw a bulk of their water from Lake Mead which is fed by the Colorado river. This was attractive to me since it simplified how many factors I would need to consider in my determinations (Los Angeles/San Diego, for example, pull their water from several different sources as well as the Colorado, so comparing their water usage to Vegas and Phoenix would be less of a direct correlation.) Plus, I couldn’t find raw data on many of those other water sources but was able to find data for Lake Mead dating back to its construction in the 1930’s. Both Phoenix and Nevada also happen to be in the top 15 for population growth in cities over 50’000, so a comparison between increase in population/water use and increased depletion of Lake Mead (their main water source) could illustrate a growing need for cities predominantly reliant on surface water to find alternative solutions to tackle water supply shortages in the future.</w:t>
+        <w:autoSpaceDE w:val="0"/>
+        <w:autoSpaceDN w:val="0"/>
+        <w:adjustRightInd w:val="0"/>
+        <w:rPr>
+          <w:rFonts w:ascii="AppleSystemUIFont" w:hAnsi="AppleSystemUIFont" w:cs="AppleSystemUIFont"/>
+        </w:rPr>
+      </w:pPr>
+      <w:r>
+        <w:rPr>
+          <w:rFonts w:ascii="Geneva" w:hAnsi="Geneva"/>
+        </w:rPr>
+        <w:t>I set out to try and find data that supported my theory that, by being the major source of fresh water for many different major cities, the Colorado river will someday start to dry up. I started to try and narrow down my search to find some actual datasets that I could work with that might convey that an increase in water usage was threatening the Colo</w:t>
+      </w:r>
+      <w:r>
+        <w:rPr>
+          <w:rFonts w:ascii="AppleSystemUIFont" w:hAnsi="AppleSystemUIFont" w:cs="AppleSystemUIFont"/>
+        </w:rPr>
+        <w:t xml:space="preserve"> </w:t>
+      </w:r>
+      <w:r>
+        <w:rPr>
+          <w:rFonts w:ascii="AppleSystemUIFont" w:hAnsi="AppleSystemUIFont" w:cs="AppleSystemUIFont"/>
+        </w:rPr>
+        <w:t>General</w:t>
+      </w:r>
+    </w:p>
+    <w:p>
+      <w:pPr>
+        <w:autoSpaceDE w:val="0"/>
+        <w:autoSpaceDN w:val="0"/>
+        <w:adjustRightInd w:val="0"/>
+        <w:rPr>
+          <w:rFonts w:ascii="AppleSystemUIFont" w:hAnsi="AppleSystemUIFont" w:cs="AppleSystemUIFont"/>
+        </w:rPr>
+      </w:pPr>
+      <w:r>
+        <w:rPr>
+          <w:rFonts w:ascii="AppleSystemUIFont" w:hAnsi="AppleSystemUIFont" w:cs="AppleSystemUIFont"/>
+        </w:rPr>
+        <w:t>-Where does our water come from?</w:t>
+      </w:r>
+    </w:p>
+    <w:p>
+      <w:pPr>
+        <w:autoSpaceDE w:val="0"/>
+        <w:autoSpaceDN w:val="0"/>
+        <w:adjustRightInd w:val="0"/>
+        <w:rPr>
+          <w:rFonts w:ascii="AppleSystemUIFont" w:hAnsi="AppleSystemUIFont" w:cs="AppleSystemUIFont"/>
+        </w:rPr>
+      </w:pPr>
+      <w:r>
+        <w:rPr>
+          <w:rFonts w:ascii="AppleSystemUIFont" w:hAnsi="AppleSystemUIFont" w:cs="AppleSystemUIFont"/>
+        </w:rPr>
+        <w:t>-How are areas that primarily depend on surface water affected by climate change and human impact?</w:t>
+      </w:r>
+    </w:p>
+    <w:p>
+      <w:pPr>
+        <w:autoSpaceDE w:val="0"/>
+        <w:autoSpaceDN w:val="0"/>
+        <w:adjustRightInd w:val="0"/>
+        <w:rPr>
+          <w:rFonts w:ascii="AppleSystemUIFont" w:hAnsi="AppleSystemUIFont" w:cs="AppleSystemUIFont"/>
+        </w:rPr>
+      </w:pPr>
+      <w:r>
+        <w:rPr>
+          <w:rFonts w:ascii="AppleSystemUIFont" w:hAnsi="AppleSystemUIFont" w:cs="AppleSystemUIFont"/>
+        </w:rPr>
+        <w:t xml:space="preserve">-What is an area that is particularly influenced by these factors and what are some observable trends unique to these areas that might impact future water availability. </w:t>
+      </w:r>
+    </w:p>
+    <w:p>
+      <w:pPr>
+        <w:autoSpaceDE w:val="0"/>
+        <w:autoSpaceDN w:val="0"/>
+        <w:adjustRightInd w:val="0"/>
+        <w:rPr>
+          <w:rFonts w:ascii="AppleSystemUIFont" w:hAnsi="AppleSystemUIFont" w:cs="AppleSystemUIFont"/>
+        </w:rPr>
+      </w:pPr>
+      <w:r>
+        <w:rPr>
+          <w:rFonts w:ascii="AppleSystemUIFont" w:hAnsi="AppleSystemUIFont" w:cs="AppleSystemUIFont"/>
+        </w:rPr>
+        <w:t>Specific</w:t>
+      </w:r>
+    </w:p>
+    <w:p>
+      <w:pPr>
+        <w:rPr>
+          <w:rFonts w:ascii="Geneva" w:hAnsi="Geneva"/>
+        </w:rPr>
+      </w:pPr>
+      <w:r>
+        <w:rPr>
+          <w:rFonts w:ascii="AppleSystemUIFont" w:hAnsi="AppleSystemUIFont" w:cs="AppleSystemUIFont"/>
+        </w:rPr>
+        <w:t xml:space="preserve">-Does increased population (and in turn, increased water needs) result in a measurable impact on Lake Mead, the </w:t>
+      </w:r>
+      <w:proofErr w:type="spellStart"/>
+      <w:r>
+        <w:rPr>
+          <w:rFonts w:ascii="AppleSystemUIFont" w:hAnsi="AppleSystemUIFont" w:cs="AppleSystemUIFont"/>
+        </w:rPr>
+        <w:t>larges</w:t>
+      </w:r>
+      <w:proofErr w:type="spellEnd"/>
+      <w:r>
+        <w:rPr>
+          <w:rFonts w:ascii="AppleSystemUIFont" w:hAnsi="AppleSystemUIFont" w:cs="AppleSystemUIFont"/>
+        </w:rPr>
+        <w:t xml:space="preserve"> reservoir in the Western U.S fed directly by the Colorado River. </w:t>
+      </w:r>
+      <w:proofErr w:type="spellStart"/>
+      <w:r>
+        <w:rPr>
+          <w:rFonts w:ascii="Geneva" w:hAnsi="Geneva"/>
+        </w:rPr>
+        <w:t>rado</w:t>
+      </w:r>
+      <w:proofErr w:type="spellEnd"/>
+      <w:r>
+        <w:rPr>
+          <w:rFonts w:ascii="Geneva" w:hAnsi="Geneva"/>
+        </w:rPr>
+        <w:t xml:space="preserve"> river, which led me to start looking at lakes and reservoirs. After looking into several major SW cities and where they get their water, I discovered that both Phoenix and Las Vegas draw a bulk of their water from Lake Mead which is fed by the Colorado river. This was attractive to me since it simplified how many factors I would need to consider in my determinations (Los Angeles/San Diego, for example, pull their water from several different sources as well as the Colorado, so comparing their water usage to Vegas and Phoenix would be less of a direct correlation.) Plus, I couldn’t find raw data on many of those other water sources but was able to find data for Lake Mead dating back to its construction in the 1930’s. Both Phoenix and Nevada also happen to be in the top 15 for population growth in cities over 50’000, so a comparison between increase in population/water use and increased depletion of Lake Mead (their main water source) could illustrate a growing need for cities predominantly reliant on surface water to find alternative solutions to tackle water supply shortages in the future.</w:t>
       </w:r>
     </w:p>
     <w:p>
@@ -123,7 +231,14 @@
         <w:rPr>
           <w:rFonts w:ascii="Geneva" w:hAnsi="Geneva"/>
         </w:rPr>
-        <w:t xml:space="preserve"> of different categories pertaining to water usage. So, in my limited abilities and in wanting to try to formulate a narrative, I decided to cut out all the other categories and just focus on surface water, which is what water taken from a source like the Colorado river is categorized as. When I graphed the both states by county surface water usage, both Phoenix and Las Vegas immediately stood out as accounting for a vast majority of </w:t>
+        <w:t xml:space="preserve"> of different categories pertaining to water usage. So, in my limited abilities and in wanting to try to formulate a narrative, I </w:t>
+      </w:r>
+      <w:r>
+        <w:rPr>
+          <w:rFonts w:ascii="Geneva" w:hAnsi="Geneva"/>
+        </w:rPr>
+        <w:lastRenderedPageBreak/>
+        <w:t xml:space="preserve">decided to cut out all the other categories and just focus on surface water, which is what water taken from a source like the Colorado river is categorized as. When I graphed the both states by county surface water usage, both Phoenix and Las Vegas immediately stood out as accounting for a vast majority of </w:t>
       </w:r>
       <w:proofErr w:type="gramStart"/>
       <w:r>
@@ -150,23 +265,156 @@
     <w:p>
       <w:pPr>
         <w:rPr>
-          <w:rFonts w:eastAsia="Times New Roman" w:cs="Times New Roman"/>
-        </w:rPr>
-      </w:pPr>
-    </w:p>
-    <w:p>
-      <w:pPr>
-        <w:rPr>
-          <w:rFonts w:ascii="Geneva" w:hAnsi="Geneva"/>
-        </w:rPr>
-      </w:pPr>
-    </w:p>
-    <w:p>
-      <w:pPr>
-        <w:rPr>
-          <w:rFonts w:ascii="Geneva" w:hAnsi="Geneva"/>
-        </w:rPr>
-      </w:pPr>
+          <w:rFonts w:ascii="Geneva" w:eastAsia="Times New Roman" w:hAnsi="Geneva" w:cs="Times New Roman"/>
+        </w:rPr>
+      </w:pPr>
+    </w:p>
+    <w:p>
+      <w:pPr>
+        <w:rPr>
+          <w:rFonts w:ascii="Geneva" w:hAnsi="Geneva"/>
+        </w:rPr>
+      </w:pPr>
+    </w:p>
+    <w:p>
+      <w:pPr>
+        <w:rPr>
+          <w:rFonts w:ascii="Geneva" w:hAnsi="Geneva"/>
+        </w:rPr>
+      </w:pPr>
+    </w:p>
+    <w:p>
+      <w:pPr>
+        <w:autoSpaceDE w:val="0"/>
+        <w:autoSpaceDN w:val="0"/>
+        <w:adjustRightInd w:val="0"/>
+        <w:rPr>
+          <w:rFonts w:ascii="Geneva" w:hAnsi="Geneva" w:cs="AppleSystemUIFont"/>
+          <w:i/>
+          <w:iCs/>
+        </w:rPr>
+      </w:pPr>
+      <w:r>
+        <w:rPr>
+          <w:rFonts w:ascii="Geneva" w:hAnsi="Geneva" w:cs="AppleSystemUIFont"/>
+          <w:i/>
+          <w:iCs/>
+        </w:rPr>
+        <w:t>General</w:t>
+      </w:r>
+    </w:p>
+    <w:p>
+      <w:pPr>
+        <w:autoSpaceDE w:val="0"/>
+        <w:autoSpaceDN w:val="0"/>
+        <w:adjustRightInd w:val="0"/>
+        <w:rPr>
+          <w:rFonts w:ascii="Geneva" w:hAnsi="Geneva" w:cs="AppleSystemUIFont"/>
+        </w:rPr>
+      </w:pPr>
+      <w:r>
+        <w:rPr>
+          <w:rFonts w:ascii="Geneva" w:hAnsi="Geneva" w:cs="AppleSystemUIFont"/>
+        </w:rPr>
+        <w:t>-Where does our water come from?</w:t>
+      </w:r>
+    </w:p>
+    <w:p>
+      <w:pPr>
+        <w:autoSpaceDE w:val="0"/>
+        <w:autoSpaceDN w:val="0"/>
+        <w:adjustRightInd w:val="0"/>
+        <w:rPr>
+          <w:rFonts w:ascii="Geneva" w:hAnsi="Geneva" w:cs="AppleSystemUIFont"/>
+        </w:rPr>
+      </w:pPr>
+      <w:r>
+        <w:rPr>
+          <w:rFonts w:ascii="Geneva" w:hAnsi="Geneva" w:cs="AppleSystemUIFont"/>
+        </w:rPr>
+        <w:t>-How are areas that primarily depend on surface water affected by climate change and human impact?</w:t>
+      </w:r>
+    </w:p>
+    <w:p>
+      <w:pPr>
+        <w:autoSpaceDE w:val="0"/>
+        <w:autoSpaceDN w:val="0"/>
+        <w:adjustRightInd w:val="0"/>
+        <w:rPr>
+          <w:rFonts w:ascii="Geneva" w:hAnsi="Geneva" w:cs="AppleSystemUIFont"/>
+        </w:rPr>
+      </w:pPr>
+      <w:r>
+        <w:rPr>
+          <w:rFonts w:ascii="Geneva" w:hAnsi="Geneva" w:cs="AppleSystemUIFont"/>
+        </w:rPr>
+        <w:t xml:space="preserve">-What is an area that is particularly influenced by these factors and what are some observable trends unique to these areas that might impact future water availability. </w:t>
+      </w:r>
+    </w:p>
+    <w:p>
+      <w:pPr>
+        <w:autoSpaceDE w:val="0"/>
+        <w:autoSpaceDN w:val="0"/>
+        <w:adjustRightInd w:val="0"/>
+        <w:rPr>
+          <w:rFonts w:ascii="Geneva" w:hAnsi="Geneva" w:cs="AppleSystemUIFont"/>
+          <w:i/>
+          <w:iCs/>
+        </w:rPr>
+      </w:pPr>
+      <w:r>
+        <w:rPr>
+          <w:rFonts w:ascii="Geneva" w:hAnsi="Geneva" w:cs="AppleSystemUIFont"/>
+          <w:i/>
+          <w:iCs/>
+        </w:rPr>
+        <w:t>Specific</w:t>
+      </w:r>
+    </w:p>
+    <w:p>
+      <w:pPr>
+        <w:rPr>
+          <w:rFonts w:ascii="Geneva" w:hAnsi="Geneva"/>
+        </w:rPr>
+      </w:pPr>
+      <w:r>
+        <w:rPr>
+          <w:rFonts w:ascii="Geneva" w:hAnsi="Geneva" w:cs="AppleSystemUIFont"/>
+        </w:rPr>
+        <w:t>-Does increased population (and in turn, increased water needs) result in a measurable impact on Lake Mead, the larges</w:t>
+      </w:r>
+      <w:r>
+        <w:rPr>
+          <w:rFonts w:ascii="Geneva" w:hAnsi="Geneva" w:cs="AppleSystemUIFont"/>
+        </w:rPr>
+        <w:t>t</w:t>
+      </w:r>
+      <w:r>
+        <w:rPr>
+          <w:rFonts w:ascii="Geneva" w:hAnsi="Geneva" w:cs="AppleSystemUIFont"/>
+        </w:rPr>
+        <w:t xml:space="preserve"> reservoir in the Western U.S fed directly by the Colorado River.</w:t>
+      </w:r>
+    </w:p>
+    <w:p>
+      <w:pPr>
+        <w:rPr>
+          <w:rFonts w:ascii="Geneva" w:hAnsi="Geneva"/>
+        </w:rPr>
+      </w:pPr>
+    </w:p>
+    <w:p>
+      <w:pPr>
+        <w:rPr>
+          <w:rFonts w:ascii="Geneva" w:hAnsi="Geneva"/>
+        </w:rPr>
+      </w:pPr>
+      <w:r>
+        <w:rPr>
+          <w:rFonts w:ascii="Geneva" w:hAnsi="Geneva"/>
+        </w:rPr>
+        <w:t>I</w:t>
+      </w:r>
       <w:r>
         <w:rPr>
           <w:rFonts w:ascii="Geneva" w:hAnsi="Geneva"/>
@@ -184,7 +432,6 @@
         <w:rPr>
           <w:rFonts w:ascii="Geneva" w:hAnsi="Geneva"/>
         </w:rPr>
-        <w:lastRenderedPageBreak/>
         <w:t>Water is undervalued and generally taken for granted in the U.S. and the world.</w:t>
       </w:r>
     </w:p>
@@ -440,9 +687,9 @@
       <w:hyperlink r:id="rId4" w:history="1">
         <w:r>
           <w:rPr>
-            <w:rStyle w:val="Hyperlink"/>
             <w:rFonts w:ascii="Geneva" w:hAnsi="Geneva" w:cs="AppleSystemUIFont"/>
             <w:color w:val="DCA10D"/>
+            <w:u w:val="single" w:color="DCA10D"/>
           </w:rPr>
           <w:t>Las Vegas</w:t>
         </w:r>
@@ -451,21 +698,14 @@
         <w:rPr>
           <w:rFonts w:ascii="Geneva" w:hAnsi="Geneva" w:cs="AppleSystemUIFont"/>
         </w:rPr>
-        <w:t xml:space="preserve"> with a growth of 24%. As a result, surface water use in the city has more than tripled since 1985. By 2020, it's forecasted that Phoenix will become the 4th most populous city in the US, and by 2030, the US Census </w:t>
-      </w:r>
-      <w:r>
-        <w:rPr>
-          <w:rFonts w:ascii="Geneva" w:hAnsi="Geneva" w:cs="AppleSystemUIFont"/>
-        </w:rPr>
-        <w:lastRenderedPageBreak/>
-        <w:t xml:space="preserve">Bureau estimates its population will </w:t>
+        <w:t xml:space="preserve"> with a growth of 24%. As a result, surface water use in the city has more than tripled since 1985. By 2020, it's forecasted that Phoenix will become the 4th most populous city in the US, and by 2030, the US Census Bureau estimates its population will </w:t>
       </w:r>
       <w:hyperlink r:id="rId5" w:history="1">
         <w:r>
           <w:rPr>
-            <w:rStyle w:val="Hyperlink"/>
             <w:rFonts w:ascii="Geneva" w:hAnsi="Geneva" w:cs="AppleSystemUIFont"/>
             <w:color w:val="DCA10D"/>
+            <w:u w:val="single" w:color="DCA10D"/>
           </w:rPr>
           <w:t>reach 2.2 million</w:t>
         </w:r>
@@ -631,7 +871,13 @@
         <w:tab/>
       </w:r>
     </w:p>
-    <w:p/>
+    <w:p>
+      <w:pPr>
+        <w:rPr>
+          <w:rFonts w:ascii="Geneva" w:hAnsi="Geneva"/>
+        </w:rPr>
+      </w:pPr>
+    </w:p>
     <w:sectPr>
       <w:pgSz w:w="12240" w:h="15840"/>
       <w:pgMar w:top="1440" w:right="1440" w:bottom="1440" w:left="1440" w:header="720" w:footer="720" w:gutter="0"/>
@@ -1036,7 +1282,7 @@
   <w:style w:type="paragraph" w:default="1" w:styleId="Normal">
     <w:name w:val="Normal"/>
     <w:qFormat/>
-    <w:rsid w:val="00BA72CE"/>
+    <w:rsid w:val="005B3FAA"/>
   </w:style>
   <w:style w:type="character" w:default="1" w:styleId="DefaultParagraphFont">
     <w:name w:val="Default Paragraph Font"/>
@@ -1071,23 +1317,11 @@
     <w:uiPriority w:val="99"/>
     <w:semiHidden/>
     <w:unhideWhenUsed/>
-    <w:rsid w:val="00BA72CE"/>
+    <w:rsid w:val="005B3FAA"/>
     <w:rPr>
-      <w:rFonts w:ascii="Courier New" w:eastAsia="Times New Roman" w:hAnsi="Courier New" w:cs="Courier New" w:hint="default"/>
+      <w:rFonts w:ascii="Courier New" w:eastAsia="Times New Roman" w:hAnsi="Courier New" w:cs="Courier New"/>
       <w:sz w:val="20"/>
       <w:szCs w:val="20"/>
-    </w:rPr>
-  </w:style>
-  <w:style w:type="character" w:styleId="Hyperlink">
-    <w:name w:val="Hyperlink"/>
-    <w:basedOn w:val="DefaultParagraphFont"/>
-    <w:uiPriority w:val="99"/>
-    <w:semiHidden/>
-    <w:unhideWhenUsed/>
-    <w:rsid w:val="00BA72CE"/>
-    <w:rPr>
-      <w:color w:val="0000FF"/>
-      <w:u w:val="single"/>
     </w:rPr>
   </w:style>
 </w:styles>

</xml_diff>